<commit_message>
Try/catch to avoid any crash
</commit_message>
<xml_diff>
--- a/Fredi/Resources/bordereauFileFillUser.docx
+++ b/Fredi/Resources/bordereauFileFillUser.docx
@@ -14,13 +14,13 @@
         <w:jc w:val="center"/>
       </w:pPr>
       <w:r>
-        <w:t>aurelien</w:t>
+        <w:t>Fabien</w:t>
       </w:r>
       <w:r>
         <w:t xml:space="preserve"> </w:t>
       </w:r>
       <w:r>
-        <w:t>guillemot</w:t>
+        <w:t>Sisca</w:t>
       </w:r>
     </w:p>
     <w:p>
@@ -33,7 +33,7 @@
         <w:jc w:val="center"/>
       </w:pPr>
       <w:r>
-        <w:t>chemin des abricots</w:t>
+        <w:t>chemin des carottes</w:t>
       </w:r>
     </w:p>
     <w:p>
@@ -84,15 +84,15 @@
         <w:tblLook w:val="04A0" w:firstRow="1" w:lastRow="0" w:firstColumn="1" w:lastColumn="0" w:noHBand="0" w:noVBand="1"/>
       </w:tblPr>
       <w:tblGrid>
-        <w:gridCol w:w="1279"/>
-        <w:gridCol w:w="1306"/>
-        <w:gridCol w:w="1958"/>
+        <w:gridCol w:w="1278"/>
+        <w:gridCol w:w="1472"/>
+        <w:gridCol w:w="1917"/>
         <w:gridCol w:w="1117"/>
-        <w:gridCol w:w="1077"/>
-        <w:gridCol w:w="925"/>
-        <w:gridCol w:w="1097"/>
-        <w:gridCol w:w="1581"/>
-        <w:gridCol w:w="868"/>
+        <w:gridCol w:w="998"/>
+        <w:gridCol w:w="908"/>
+        <w:gridCol w:w="1024"/>
+        <w:gridCol w:w="1554"/>
+        <w:gridCol w:w="940"/>
       </w:tblGrid>
       <w:tr>
         <w:trPr>
@@ -239,7 +239,7 @@
               <w:jc w:val="center"/>
             </w:pPr>
             <w:r>
-              <w:t>15/03/2019</w:t>
+              <w:t>01/01/2018</w:t>
             </w:r>
           </w:p>
         </w:tc>
@@ -253,7 +253,7 @@
               <w:jc w:val="center"/>
             </w:pPr>
             <w:r>
-              <w:t>competition</w:t>
+              <w:t>0</w:t>
             </w:r>
           </w:p>
         </w:tc>
@@ -267,7 +267,7 @@
               <w:jc w:val="center"/>
             </w:pPr>
             <w:r>
-              <w:t>auvers</w:t>
+              <w:t>0</w:t>
             </w:r>
           </w:p>
         </w:tc>
@@ -281,7 +281,7 @@
               <w:jc w:val="center"/>
             </w:pPr>
             <w:r>
-              <w:t>10€</w:t>
+              <w:t>12€</w:t>
             </w:r>
           </w:p>
         </w:tc>
@@ -295,7 +295,7 @@
               <w:jc w:val="center"/>
             </w:pPr>
             <w:r>
-              <w:t>10€</w:t>
+              <w:t>666€</w:t>
             </w:r>
           </w:p>
         </w:tc>
@@ -309,7 +309,7 @@
               <w:jc w:val="center"/>
             </w:pPr>
             <w:r>
-              <w:t>10€</w:t>
+              <w:t>159€</w:t>
             </w:r>
           </w:p>
         </w:tc>
@@ -323,7 +323,7 @@
               <w:jc w:val="center"/>
             </w:pPr>
             <w:r>
-              <w:t>10€</w:t>
+              <w:t>999€</w:t>
             </w:r>
           </w:p>
         </w:tc>
@@ -337,7 +337,7 @@
               <w:jc w:val="center"/>
             </w:pPr>
             <w:r>
-              <w:t>10€</w:t>
+              <w:t>222€</w:t>
             </w:r>
           </w:p>
         </w:tc>
@@ -351,7 +351,7 @@
               <w:jc w:val="center"/>
             </w:pPr>
             <w:r>
-              <w:t>10€</w:t>
+              <w:t>1€</w:t>
             </w:r>
           </w:p>
         </w:tc>
@@ -362,6 +362,1709 @@
         </w:trPr>
         <w:tc>
           <w:tcPr>
+            <w:tcW w:w="1234" w:type="dxa"/>
+            <w:vAlign w:val="center"/>
+          </w:tcPr>
+          <w:p>
+            <w:pPr>
+              <w:jc w:val="center"/>
+            </w:pPr>
+            <w:r>
+              <w:t>04/04/2044</w:t>
+            </w:r>
+          </w:p>
+        </w:tc>
+        <w:tc>
+          <w:tcPr>
+            <w:tcW w:w="1084" w:type="dxa"/>
+            <w:vAlign w:val="center"/>
+          </w:tcPr>
+          <w:p>
+            <w:pPr>
+              <w:jc w:val="center"/>
+            </w:pPr>
+            <w:r>
+              <w:t>5</w:t>
+            </w:r>
+          </w:p>
+        </w:tc>
+        <w:tc>
+          <w:tcPr>
+            <w:tcW w:w="2094" w:type="dxa"/>
+            <w:vAlign w:val="center"/>
+          </w:tcPr>
+          <w:p>
+            <w:pPr>
+              <w:jc w:val="center"/>
+            </w:pPr>
+            <w:r>
+              <w:t>99</w:t>
+            </w:r>
+          </w:p>
+        </w:tc>
+        <w:tc>
+          <w:tcPr>
+            <w:tcW w:w="1115" w:type="dxa"/>
+            <w:vAlign w:val="center"/>
+          </w:tcPr>
+          <w:p>
+            <w:pPr>
+              <w:jc w:val="center"/>
+            </w:pPr>
+            <w:r>
+              <w:t>999€</w:t>
+            </w:r>
+          </w:p>
+        </w:tc>
+        <w:tc>
+          <w:tcPr>
+            <w:tcW w:w="1120" w:type="dxa"/>
+            <w:vAlign w:val="center"/>
+          </w:tcPr>
+          <w:p>
+            <w:pPr>
+              <w:jc w:val="center"/>
+            </w:pPr>
+            <w:r>
+              <w:t>999€</w:t>
+            </w:r>
+          </w:p>
+        </w:tc>
+        <w:tc>
+          <w:tcPr>
+            <w:tcW w:w="935" w:type="dxa"/>
+            <w:vAlign w:val="center"/>
+          </w:tcPr>
+          <w:p>
+            <w:pPr>
+              <w:jc w:val="center"/>
+            </w:pPr>
+            <w:r>
+              <w:t>99€</w:t>
+            </w:r>
+          </w:p>
+        </w:tc>
+        <w:tc>
+          <w:tcPr>
+            <w:tcW w:w="1138" w:type="dxa"/>
+            <w:vAlign w:val="center"/>
+          </w:tcPr>
+          <w:p>
+            <w:pPr>
+              <w:jc w:val="center"/>
+            </w:pPr>
+            <w:r>
+              <w:t>999€</w:t>
+            </w:r>
+          </w:p>
+        </w:tc>
+        <w:tc>
+          <w:tcPr>
+            <w:tcW w:w="1596" w:type="dxa"/>
+            <w:vAlign w:val="center"/>
+          </w:tcPr>
+          <w:p>
+            <w:pPr>
+              <w:jc w:val="center"/>
+            </w:pPr>
+            <w:r>
+              <w:t>999€</w:t>
+            </w:r>
+          </w:p>
+        </w:tc>
+        <w:tc>
+          <w:tcPr>
+            <w:tcW w:w="892" w:type="dxa"/>
+            <w:vAlign w:val="center"/>
+          </w:tcPr>
+          <w:p>
+            <w:pPr>
+              <w:jc w:val="center"/>
+            </w:pPr>
+            <w:r>
+              <w:t>999€</w:t>
+            </w:r>
+          </w:p>
+        </w:tc>
+      </w:tr>
+      <w:tr>
+        <w:trPr>
+          <w:trHeight w:val="645"/>
+        </w:trPr>
+        <w:tc>
+          <w:tcPr>
+            <w:tcW w:w="1234" w:type="dxa"/>
+            <w:vAlign w:val="center"/>
+          </w:tcPr>
+          <w:p>
+            <w:pPr>
+              <w:jc w:val="center"/>
+            </w:pPr>
+            <w:r>
+              <w:t>04/04/2044</w:t>
+            </w:r>
+          </w:p>
+        </w:tc>
+        <w:tc>
+          <w:tcPr>
+            <w:tcW w:w="1084" w:type="dxa"/>
+            <w:vAlign w:val="center"/>
+          </w:tcPr>
+          <w:p>
+            <w:pPr>
+              <w:jc w:val="center"/>
+            </w:pPr>
+            <w:r>
+              <w:t>izejfqnzflkq,fq</w:t>
+            </w:r>
+          </w:p>
+        </w:tc>
+        <w:tc>
+          <w:tcPr>
+            <w:tcW w:w="2094" w:type="dxa"/>
+            <w:vAlign w:val="center"/>
+          </w:tcPr>
+          <w:p>
+            <w:pPr>
+              <w:jc w:val="center"/>
+            </w:pPr>
+            <w:r>
+              <w:t>dzzqiojzqdjqio</w:t>
+            </w:r>
+          </w:p>
+        </w:tc>
+        <w:tc>
+          <w:tcPr>
+            <w:tcW w:w="1115" w:type="dxa"/>
+            <w:vAlign w:val="center"/>
+          </w:tcPr>
+          <w:p>
+            <w:pPr>
+              <w:jc w:val="center"/>
+            </w:pPr>
+            <w:r>
+              <w:t>1€</w:t>
+            </w:r>
+          </w:p>
+        </w:tc>
+        <w:tc>
+          <w:tcPr>
+            <w:tcW w:w="1120" w:type="dxa"/>
+            <w:vAlign w:val="center"/>
+          </w:tcPr>
+          <w:p>
+            <w:pPr>
+              <w:jc w:val="center"/>
+            </w:pPr>
+            <w:r>
+              <w:t>1€</w:t>
+            </w:r>
+          </w:p>
+        </w:tc>
+        <w:tc>
+          <w:tcPr>
+            <w:tcW w:w="935" w:type="dxa"/>
+            <w:vAlign w:val="center"/>
+          </w:tcPr>
+          <w:p>
+            <w:pPr>
+              <w:jc w:val="center"/>
+            </w:pPr>
+            <w:r>
+              <w:t>999€</w:t>
+            </w:r>
+          </w:p>
+        </w:tc>
+        <w:tc>
+          <w:tcPr>
+            <w:tcW w:w="1138" w:type="dxa"/>
+            <w:vAlign w:val="center"/>
+          </w:tcPr>
+          <w:p>
+            <w:pPr>
+              <w:jc w:val="center"/>
+            </w:pPr>
+            <w:r>
+              <w:t>999€</w:t>
+            </w:r>
+          </w:p>
+        </w:tc>
+        <w:tc>
+          <w:tcPr>
+            <w:tcW w:w="1596" w:type="dxa"/>
+            <w:vAlign w:val="center"/>
+          </w:tcPr>
+          <w:p>
+            <w:pPr>
+              <w:jc w:val="center"/>
+            </w:pPr>
+            <w:r>
+              <w:t>99€</w:t>
+            </w:r>
+          </w:p>
+        </w:tc>
+        <w:tc>
+          <w:tcPr>
+            <w:tcW w:w="892" w:type="dxa"/>
+            <w:vAlign w:val="center"/>
+          </w:tcPr>
+          <w:p>
+            <w:pPr>
+              <w:jc w:val="center"/>
+            </w:pPr>
+            <w:r>
+              <w:t>999€</w:t>
+            </w:r>
+          </w:p>
+        </w:tc>
+      </w:tr>
+      <w:tr>
+        <w:trPr>
+          <w:trHeight w:val="645"/>
+        </w:trPr>
+        <w:tc>
+          <w:tcPr>
+            <w:tcW w:w="1234" w:type="dxa"/>
+            <w:vAlign w:val="center"/>
+          </w:tcPr>
+          <w:p>
+            <w:pPr>
+              <w:jc w:val="center"/>
+            </w:pPr>
+            <w:r>
+              <w:t>04/04/2044</w:t>
+            </w:r>
+          </w:p>
+        </w:tc>
+        <w:tc>
+          <w:tcPr>
+            <w:tcW w:w="1084" w:type="dxa"/>
+            <w:vAlign w:val="center"/>
+          </w:tcPr>
+          <w:p>
+            <w:pPr>
+              <w:jc w:val="center"/>
+            </w:pPr>
+            <w:r>
+              <w:t>allolola</w:t>
+            </w:r>
+          </w:p>
+        </w:tc>
+        <w:tc>
+          <w:tcPr>
+            <w:tcW w:w="2094" w:type="dxa"/>
+            <w:vAlign w:val="center"/>
+          </w:tcPr>
+          <w:p>
+            <w:pPr>
+              <w:jc w:val="center"/>
+            </w:pPr>
+            <w:r>
+              <w:t>poulet</w:t>
+            </w:r>
+          </w:p>
+        </w:tc>
+        <w:tc>
+          <w:tcPr>
+            <w:tcW w:w="1115" w:type="dxa"/>
+            <w:vAlign w:val="center"/>
+          </w:tcPr>
+          <w:p>
+            <w:pPr>
+              <w:jc w:val="center"/>
+            </w:pPr>
+            <w:r>
+              <w:t>999€</w:t>
+            </w:r>
+          </w:p>
+        </w:tc>
+        <w:tc>
+          <w:tcPr>
+            <w:tcW w:w="1120" w:type="dxa"/>
+            <w:vAlign w:val="center"/>
+          </w:tcPr>
+          <w:p>
+            <w:pPr>
+              <w:jc w:val="center"/>
+            </w:pPr>
+            <w:r>
+              <w:t>999€</w:t>
+            </w:r>
+          </w:p>
+        </w:tc>
+        <w:tc>
+          <w:tcPr>
+            <w:tcW w:w="935" w:type="dxa"/>
+            <w:vAlign w:val="center"/>
+          </w:tcPr>
+          <w:p>
+            <w:pPr>
+              <w:jc w:val="center"/>
+            </w:pPr>
+            <w:r>
+              <w:t>999€</w:t>
+            </w:r>
+          </w:p>
+        </w:tc>
+        <w:tc>
+          <w:tcPr>
+            <w:tcW w:w="1138" w:type="dxa"/>
+            <w:vAlign w:val="center"/>
+          </w:tcPr>
+          <w:p>
+            <w:pPr>
+              <w:jc w:val="center"/>
+            </w:pPr>
+            <w:r>
+              <w:t>999€</w:t>
+            </w:r>
+          </w:p>
+        </w:tc>
+        <w:tc>
+          <w:tcPr>
+            <w:tcW w:w="1596" w:type="dxa"/>
+            <w:vAlign w:val="center"/>
+          </w:tcPr>
+          <w:p>
+            <w:pPr>
+              <w:jc w:val="center"/>
+            </w:pPr>
+            <w:r>
+              <w:t>999€</w:t>
+            </w:r>
+          </w:p>
+        </w:tc>
+        <w:tc>
+          <w:tcPr>
+            <w:tcW w:w="892" w:type="dxa"/>
+            <w:vAlign w:val="center"/>
+          </w:tcPr>
+          <w:p>
+            <w:pPr>
+              <w:jc w:val="center"/>
+            </w:pPr>
+            <w:r>
+              <w:t>999€</w:t>
+            </w:r>
+          </w:p>
+        </w:tc>
+      </w:tr>
+      <w:tr>
+        <w:trPr>
+          <w:trHeight w:val="645"/>
+        </w:trPr>
+        <w:tc>
+          <w:tcPr>
+            <w:tcW w:w="1234" w:type="dxa"/>
+            <w:vAlign w:val="center"/>
+          </w:tcPr>
+          <w:p>
+            <w:pPr>
+              <w:jc w:val="center"/>
+            </w:pPr>
+            <w:r>
+              <w:t>04/04/2044</w:t>
+            </w:r>
+          </w:p>
+        </w:tc>
+        <w:tc>
+          <w:tcPr>
+            <w:tcW w:w="1084" w:type="dxa"/>
+            <w:vAlign w:val="center"/>
+          </w:tcPr>
+          <w:p>
+            <w:pPr>
+              <w:jc w:val="center"/>
+            </w:pPr>
+            <w:r>
+              <w:t>Test</w:t>
+            </w:r>
+          </w:p>
+        </w:tc>
+        <w:tc>
+          <w:tcPr>
+            <w:tcW w:w="2094" w:type="dxa"/>
+            <w:vAlign w:val="center"/>
+          </w:tcPr>
+          <w:p>
+            <w:pPr>
+              <w:jc w:val="center"/>
+            </w:pPr>
+            <w:r>
+              <w:t>tets</w:t>
+            </w:r>
+          </w:p>
+        </w:tc>
+        <w:tc>
+          <w:tcPr>
+            <w:tcW w:w="1115" w:type="dxa"/>
+            <w:vAlign w:val="center"/>
+          </w:tcPr>
+          <w:p>
+            <w:pPr>
+              <w:jc w:val="center"/>
+            </w:pPr>
+            <w:r>
+              <w:t>1€</w:t>
+            </w:r>
+          </w:p>
+        </w:tc>
+        <w:tc>
+          <w:tcPr>
+            <w:tcW w:w="1120" w:type="dxa"/>
+            <w:vAlign w:val="center"/>
+          </w:tcPr>
+          <w:p>
+            <w:pPr>
+              <w:jc w:val="center"/>
+            </w:pPr>
+            <w:r>
+              <w:t>2€</w:t>
+            </w:r>
+          </w:p>
+        </w:tc>
+        <w:tc>
+          <w:tcPr>
+            <w:tcW w:w="935" w:type="dxa"/>
+            <w:vAlign w:val="center"/>
+          </w:tcPr>
+          <w:p>
+            <w:pPr>
+              <w:jc w:val="center"/>
+            </w:pPr>
+            <w:r>
+              <w:t>3€</w:t>
+            </w:r>
+          </w:p>
+        </w:tc>
+        <w:tc>
+          <w:tcPr>
+            <w:tcW w:w="1138" w:type="dxa"/>
+            <w:vAlign w:val="center"/>
+          </w:tcPr>
+          <w:p>
+            <w:pPr>
+              <w:jc w:val="center"/>
+            </w:pPr>
+            <w:r>
+              <w:t>4€</w:t>
+            </w:r>
+          </w:p>
+        </w:tc>
+        <w:tc>
+          <w:tcPr>
+            <w:tcW w:w="1596" w:type="dxa"/>
+            <w:vAlign w:val="center"/>
+          </w:tcPr>
+          <w:p>
+            <w:pPr>
+              <w:jc w:val="center"/>
+            </w:pPr>
+            <w:r>
+              <w:t>5€</w:t>
+            </w:r>
+          </w:p>
+        </w:tc>
+        <w:tc>
+          <w:tcPr>
+            <w:tcW w:w="892" w:type="dxa"/>
+            <w:vAlign w:val="center"/>
+          </w:tcPr>
+          <w:p>
+            <w:pPr>
+              <w:jc w:val="center"/>
+            </w:pPr>
+            <w:r>
+              <w:t>999€</w:t>
+            </w:r>
+          </w:p>
+        </w:tc>
+      </w:tr>
+      <w:tr>
+        <w:trPr>
+          <w:trHeight w:val="645"/>
+        </w:trPr>
+        <w:tc>
+          <w:tcPr>
+            <w:tcW w:w="1234" w:type="dxa"/>
+            <w:vAlign w:val="center"/>
+          </w:tcPr>
+          <w:p>
+            <w:pPr>
+              <w:jc w:val="center"/>
+            </w:pPr>
+            <w:r>
+              <w:t>01/02/2020</w:t>
+            </w:r>
+          </w:p>
+        </w:tc>
+        <w:tc>
+          <w:tcPr>
+            <w:tcW w:w="1084" w:type="dxa"/>
+            <w:vAlign w:val="center"/>
+          </w:tcPr>
+          <w:p>
+            <w:pPr>
+              <w:jc w:val="center"/>
+            </w:pPr>
+            <w:r>
+              <w:t>allo</w:t>
+            </w:r>
+          </w:p>
+        </w:tc>
+        <w:tc>
+          <w:tcPr>
+            <w:tcW w:w="2094" w:type="dxa"/>
+            <w:vAlign w:val="center"/>
+          </w:tcPr>
+          <w:p>
+            <w:pPr>
+              <w:jc w:val="center"/>
+            </w:pPr>
+            <w:r>
+              <w:t>ap</w:t>
+            </w:r>
+          </w:p>
+        </w:tc>
+        <w:tc>
+          <w:tcPr>
+            <w:tcW w:w="1115" w:type="dxa"/>
+            <w:vAlign w:val="center"/>
+          </w:tcPr>
+          <w:p>
+            <w:pPr>
+              <w:jc w:val="center"/>
+            </w:pPr>
+            <w:r>
+              <w:t>1€</w:t>
+            </w:r>
+          </w:p>
+        </w:tc>
+        <w:tc>
+          <w:tcPr>
+            <w:tcW w:w="1120" w:type="dxa"/>
+            <w:vAlign w:val="center"/>
+          </w:tcPr>
+          <w:p>
+            <w:pPr>
+              <w:jc w:val="center"/>
+            </w:pPr>
+            <w:r>
+              <w:t>2€</w:t>
+            </w:r>
+          </w:p>
+        </w:tc>
+        <w:tc>
+          <w:tcPr>
+            <w:tcW w:w="935" w:type="dxa"/>
+            <w:vAlign w:val="center"/>
+          </w:tcPr>
+          <w:p>
+            <w:pPr>
+              <w:jc w:val="center"/>
+            </w:pPr>
+            <w:r>
+              <w:t>34€</w:t>
+            </w:r>
+          </w:p>
+        </w:tc>
+        <w:tc>
+          <w:tcPr>
+            <w:tcW w:w="1138" w:type="dxa"/>
+            <w:vAlign w:val="center"/>
+          </w:tcPr>
+          <w:p>
+            <w:pPr>
+              <w:jc w:val="center"/>
+            </w:pPr>
+            <w:r>
+              <w:t>999€</w:t>
+            </w:r>
+          </w:p>
+        </w:tc>
+        <w:tc>
+          <w:tcPr>
+            <w:tcW w:w="1596" w:type="dxa"/>
+            <w:vAlign w:val="center"/>
+          </w:tcPr>
+          <w:p>
+            <w:pPr>
+              <w:jc w:val="center"/>
+            </w:pPr>
+            <w:r>
+              <w:t>999€</w:t>
+            </w:r>
+          </w:p>
+        </w:tc>
+        <w:tc>
+          <w:tcPr>
+            <w:tcW w:w="892" w:type="dxa"/>
+            <w:vAlign w:val="center"/>
+          </w:tcPr>
+          <w:p>
+            <w:pPr>
+              <w:jc w:val="center"/>
+            </w:pPr>
+            <w:r>
+              <w:t>999€</w:t>
+            </w:r>
+          </w:p>
+        </w:tc>
+      </w:tr>
+      <w:tr>
+        <w:trPr>
+          <w:trHeight w:val="645"/>
+        </w:trPr>
+        <w:tc>
+          <w:tcPr>
+            <w:tcW w:w="1234" w:type="dxa"/>
+            <w:vAlign w:val="center"/>
+          </w:tcPr>
+          <w:p>
+            <w:pPr>
+              <w:jc w:val="center"/>
+            </w:pPr>
+            <w:r>
+              <w:t>04/04/2044</w:t>
+            </w:r>
+          </w:p>
+        </w:tc>
+        <w:tc>
+          <w:tcPr>
+            <w:tcW w:w="1084" w:type="dxa"/>
+            <w:vAlign w:val="center"/>
+          </w:tcPr>
+          <w:p>
+            <w:pPr>
+              <w:jc w:val="center"/>
+            </w:pPr>
+            <w:r>
+              <w:t>Coucou</w:t>
+            </w:r>
+          </w:p>
+        </w:tc>
+        <w:tc>
+          <w:tcPr>
+            <w:tcW w:w="2094" w:type="dxa"/>
+            <w:vAlign w:val="center"/>
+          </w:tcPr>
+          <w:p>
+            <w:pPr>
+              <w:jc w:val="center"/>
+            </w:pPr>
+            <w:r>
+              <w:t>plsmarche</w:t>
+            </w:r>
+          </w:p>
+        </w:tc>
+        <w:tc>
+          <w:tcPr>
+            <w:tcW w:w="1115" w:type="dxa"/>
+            <w:vAlign w:val="center"/>
+          </w:tcPr>
+          <w:p>
+            <w:pPr>
+              <w:jc w:val="center"/>
+            </w:pPr>
+            <w:r>
+              <w:t>1€</w:t>
+            </w:r>
+          </w:p>
+        </w:tc>
+        <w:tc>
+          <w:tcPr>
+            <w:tcW w:w="1120" w:type="dxa"/>
+            <w:vAlign w:val="center"/>
+          </w:tcPr>
+          <w:p>
+            <w:pPr>
+              <w:jc w:val="center"/>
+            </w:pPr>
+            <w:r>
+              <w:t>2€</w:t>
+            </w:r>
+          </w:p>
+        </w:tc>
+        <w:tc>
+          <w:tcPr>
+            <w:tcW w:w="935" w:type="dxa"/>
+            <w:vAlign w:val="center"/>
+          </w:tcPr>
+          <w:p>
+            <w:pPr>
+              <w:jc w:val="center"/>
+            </w:pPr>
+            <w:r>
+              <w:t>3€</w:t>
+            </w:r>
+          </w:p>
+        </w:tc>
+        <w:tc>
+          <w:tcPr>
+            <w:tcW w:w="1138" w:type="dxa"/>
+            <w:vAlign w:val="center"/>
+          </w:tcPr>
+          <w:p>
+            <w:pPr>
+              <w:jc w:val="center"/>
+            </w:pPr>
+            <w:r>
+              <w:t>99€</w:t>
+            </w:r>
+          </w:p>
+        </w:tc>
+        <w:tc>
+          <w:tcPr>
+            <w:tcW w:w="1596" w:type="dxa"/>
+            <w:vAlign w:val="center"/>
+          </w:tcPr>
+          <w:p>
+            <w:pPr>
+              <w:jc w:val="center"/>
+            </w:pPr>
+            <w:r>
+              <w:t>999€</w:t>
+            </w:r>
+          </w:p>
+        </w:tc>
+        <w:tc>
+          <w:tcPr>
+            <w:tcW w:w="892" w:type="dxa"/>
+            <w:vAlign w:val="center"/>
+          </w:tcPr>
+          <w:p>
+            <w:pPr>
+              <w:jc w:val="center"/>
+            </w:pPr>
+            <w:r>
+              <w:t>100€</w:t>
+            </w:r>
+          </w:p>
+        </w:tc>
+      </w:tr>
+      <w:tr>
+        <w:trPr>
+          <w:trHeight w:val="645"/>
+        </w:trPr>
+        <w:tc>
+          <w:tcPr>
+            <w:tcW w:w="1234" w:type="dxa"/>
+            <w:vAlign w:val="center"/>
+          </w:tcPr>
+          <w:p>
+            <w:pPr>
+              <w:jc w:val="center"/>
+            </w:pPr>
+            <w:r>
+              <w:t>02/05/2020</w:t>
+            </w:r>
+          </w:p>
+        </w:tc>
+        <w:tc>
+          <w:tcPr>
+            <w:tcW w:w="1084" w:type="dxa"/>
+            <w:vAlign w:val="center"/>
+          </w:tcPr>
+          <w:p>
+            <w:pPr>
+              <w:jc w:val="center"/>
+            </w:pPr>
+            <w:r>
+              <w:t>qzzqdqdqzdq</w:t>
+            </w:r>
+          </w:p>
+        </w:tc>
+        <w:tc>
+          <w:tcPr>
+            <w:tcW w:w="2094" w:type="dxa"/>
+            <w:vAlign w:val="center"/>
+          </w:tcPr>
+          <w:p>
+            <w:pPr>
+              <w:jc w:val="center"/>
+            </w:pPr>
+            <w:r>
+              <w:t>marche</w:t>
+            </w:r>
+          </w:p>
+        </w:tc>
+        <w:tc>
+          <w:tcPr>
+            <w:tcW w:w="1115" w:type="dxa"/>
+            <w:vAlign w:val="center"/>
+          </w:tcPr>
+          <w:p>
+            <w:pPr>
+              <w:jc w:val="center"/>
+            </w:pPr>
+            <w:r>
+              <w:t>1€</w:t>
+            </w:r>
+          </w:p>
+        </w:tc>
+        <w:tc>
+          <w:tcPr>
+            <w:tcW w:w="1120" w:type="dxa"/>
+            <w:vAlign w:val="center"/>
+          </w:tcPr>
+          <w:p>
+            <w:pPr>
+              <w:jc w:val="center"/>
+            </w:pPr>
+            <w:r>
+              <w:t>23€</w:t>
+            </w:r>
+          </w:p>
+        </w:tc>
+        <w:tc>
+          <w:tcPr>
+            <w:tcW w:w="935" w:type="dxa"/>
+            <w:vAlign w:val="center"/>
+          </w:tcPr>
+          <w:p>
+            <w:pPr>
+              <w:jc w:val="center"/>
+            </w:pPr>
+            <w:r>
+              <w:t>4€</w:t>
+            </w:r>
+          </w:p>
+        </w:tc>
+        <w:tc>
+          <w:tcPr>
+            <w:tcW w:w="1138" w:type="dxa"/>
+            <w:vAlign w:val="center"/>
+          </w:tcPr>
+          <w:p>
+            <w:pPr>
+              <w:jc w:val="center"/>
+            </w:pPr>
+            <w:r>
+              <w:t>548€</w:t>
+            </w:r>
+          </w:p>
+        </w:tc>
+        <w:tc>
+          <w:tcPr>
+            <w:tcW w:w="1596" w:type="dxa"/>
+            <w:vAlign w:val="center"/>
+          </w:tcPr>
+          <w:p>
+            <w:pPr>
+              <w:jc w:val="center"/>
+            </w:pPr>
+            <w:r>
+              <w:t>454€</w:t>
+            </w:r>
+          </w:p>
+        </w:tc>
+        <w:tc>
+          <w:tcPr>
+            <w:tcW w:w="892" w:type="dxa"/>
+            <w:vAlign w:val="center"/>
+          </w:tcPr>
+          <w:p>
+            <w:pPr>
+              <w:jc w:val="center"/>
+            </w:pPr>
+            <w:r>
+              <w:t>20€</w:t>
+            </w:r>
+          </w:p>
+        </w:tc>
+      </w:tr>
+      <w:tr>
+        <w:trPr>
+          <w:trHeight w:val="645"/>
+        </w:trPr>
+        <w:tc>
+          <w:tcPr>
+            <w:tcW w:w="1234" w:type="dxa"/>
+            <w:vAlign w:val="center"/>
+          </w:tcPr>
+          <w:p>
+            <w:pPr>
+              <w:jc w:val="center"/>
+            </w:pPr>
+            <w:r>
+              <w:t>01/01/2020</w:t>
+            </w:r>
+          </w:p>
+        </w:tc>
+        <w:tc>
+          <w:tcPr>
+            <w:tcW w:w="1084" w:type="dxa"/>
+            <w:vAlign w:val="center"/>
+          </w:tcPr>
+          <w:p>
+            <w:pPr>
+              <w:jc w:val="center"/>
+            </w:pPr>
+            <w:r>
+              <w:t>555</w:t>
+            </w:r>
+          </w:p>
+        </w:tc>
+        <w:tc>
+          <w:tcPr>
+            <w:tcW w:w="2094" w:type="dxa"/>
+            <w:vAlign w:val="center"/>
+          </w:tcPr>
+          <w:p>
+            <w:pPr>
+              <w:jc w:val="center"/>
+            </w:pPr>
+            <w:r>
+              <w:t>123</w:t>
+            </w:r>
+          </w:p>
+        </w:tc>
+        <w:tc>
+          <w:tcPr>
+            <w:tcW w:w="1115" w:type="dxa"/>
+            <w:vAlign w:val="center"/>
+          </w:tcPr>
+          <w:p>
+            <w:pPr>
+              <w:jc w:val="center"/>
+            </w:pPr>
+            <w:r>
+              <w:t>11€</w:t>
+            </w:r>
+          </w:p>
+        </w:tc>
+        <w:tc>
+          <w:tcPr>
+            <w:tcW w:w="1120" w:type="dxa"/>
+            <w:vAlign w:val="center"/>
+          </w:tcPr>
+          <w:p>
+            <w:pPr>
+              <w:jc w:val="center"/>
+            </w:pPr>
+            <w:r>
+              <w:t>212€</w:t>
+            </w:r>
+          </w:p>
+        </w:tc>
+        <w:tc>
+          <w:tcPr>
+            <w:tcW w:w="935" w:type="dxa"/>
+            <w:vAlign w:val="center"/>
+          </w:tcPr>
+          <w:p>
+            <w:pPr>
+              <w:jc w:val="center"/>
+            </w:pPr>
+            <w:r>
+              <w:t>121€</w:t>
+            </w:r>
+          </w:p>
+        </w:tc>
+        <w:tc>
+          <w:tcPr>
+            <w:tcW w:w="1138" w:type="dxa"/>
+            <w:vAlign w:val="center"/>
+          </w:tcPr>
+          <w:p>
+            <w:pPr>
+              <w:jc w:val="center"/>
+            </w:pPr>
+            <w:r>
+              <w:t>21€</w:t>
+            </w:r>
+          </w:p>
+        </w:tc>
+        <w:tc>
+          <w:tcPr>
+            <w:tcW w:w="1596" w:type="dxa"/>
+            <w:vAlign w:val="center"/>
+          </w:tcPr>
+          <w:p>
+            <w:pPr>
+              <w:jc w:val="center"/>
+            </w:pPr>
+            <w:r>
+              <w:t>21€</w:t>
+            </w:r>
+          </w:p>
+        </w:tc>
+        <w:tc>
+          <w:tcPr>
+            <w:tcW w:w="892" w:type="dxa"/>
+            <w:vAlign w:val="center"/>
+          </w:tcPr>
+          <w:p>
+            <w:pPr>
+              <w:jc w:val="center"/>
+            </w:pPr>
+            <w:r>
+              <w:t>50€</w:t>
+            </w:r>
+          </w:p>
+        </w:tc>
+      </w:tr>
+      <w:tr>
+        <w:trPr>
+          <w:trHeight w:val="645"/>
+        </w:trPr>
+        <w:tc>
+          <w:tcPr>
+            <w:tcW w:w="1234" w:type="dxa"/>
+            <w:vAlign w:val="center"/>
+          </w:tcPr>
+          <w:p>
+            <w:pPr>
+              <w:jc w:val="center"/>
+            </w:pPr>
+            <w:r>
+              <w:t>02/02/2022</w:t>
+            </w:r>
+          </w:p>
+        </w:tc>
+        <w:tc>
+          <w:tcPr>
+            <w:tcW w:w="1084" w:type="dxa"/>
+            <w:vAlign w:val="center"/>
+          </w:tcPr>
+          <w:p>
+            <w:pPr>
+              <w:jc w:val="center"/>
+            </w:pPr>
+            <w:r>
+              <w:t>79</w:t>
+            </w:r>
+          </w:p>
+        </w:tc>
+        <w:tc>
+          <w:tcPr>
+            <w:tcW w:w="2094" w:type="dxa"/>
+            <w:vAlign w:val="center"/>
+          </w:tcPr>
+          <w:p>
+            <w:pPr>
+              <w:jc w:val="center"/>
+            </w:pPr>
+            <w:r>
+              <w:t>87</w:t>
+            </w:r>
+          </w:p>
+        </w:tc>
+        <w:tc>
+          <w:tcPr>
+            <w:tcW w:w="1115" w:type="dxa"/>
+            <w:vAlign w:val="center"/>
+          </w:tcPr>
+          <w:p>
+            <w:pPr>
+              <w:jc w:val="center"/>
+            </w:pPr>
+            <w:r>
+              <w:t>45€</w:t>
+            </w:r>
+          </w:p>
+        </w:tc>
+        <w:tc>
+          <w:tcPr>
+            <w:tcW w:w="1120" w:type="dxa"/>
+            <w:vAlign w:val="center"/>
+          </w:tcPr>
+          <w:p>
+            <w:pPr>
+              <w:jc w:val="center"/>
+            </w:pPr>
+            <w:r>
+              <w:t>12€</w:t>
+            </w:r>
+          </w:p>
+        </w:tc>
+        <w:tc>
+          <w:tcPr>
+            <w:tcW w:w="935" w:type="dxa"/>
+            <w:vAlign w:val="center"/>
+          </w:tcPr>
+          <w:p>
+            <w:pPr>
+              <w:jc w:val="center"/>
+            </w:pPr>
+            <w:r>
+              <w:t>21€</w:t>
+            </w:r>
+          </w:p>
+        </w:tc>
+        <w:tc>
+          <w:tcPr>
+            <w:tcW w:w="1138" w:type="dxa"/>
+            <w:vAlign w:val="center"/>
+          </w:tcPr>
+          <w:p>
+            <w:pPr>
+              <w:jc w:val="center"/>
+            </w:pPr>
+            <w:r>
+              <w:t>21€</w:t>
+            </w:r>
+          </w:p>
+        </w:tc>
+        <w:tc>
+          <w:tcPr>
+            <w:tcW w:w="1596" w:type="dxa"/>
+            <w:vAlign w:val="center"/>
+          </w:tcPr>
+          <w:p>
+            <w:pPr>
+              <w:jc w:val="center"/>
+            </w:pPr>
+            <w:r>
+              <w:t>12€</w:t>
+            </w:r>
+          </w:p>
+        </w:tc>
+        <w:tc>
+          <w:tcPr>
+            <w:tcW w:w="892" w:type="dxa"/>
+            <w:vAlign w:val="center"/>
+          </w:tcPr>
+          <w:p>
+            <w:pPr>
+              <w:jc w:val="center"/>
+            </w:pPr>
+            <w:r>
+              <w:t>600€</w:t>
+            </w:r>
+          </w:p>
+        </w:tc>
+      </w:tr>
+      <w:tr>
+        <w:trPr>
+          <w:trHeight w:val="645"/>
+        </w:trPr>
+        <w:tc>
+          <w:tcPr>
+            <w:tcW w:w="1234" w:type="dxa"/>
+            <w:vAlign w:val="center"/>
+          </w:tcPr>
+          <w:p>
+            <w:pPr>
+              <w:jc w:val="center"/>
+            </w:pPr>
+            <w:r>
+              <w:t>03/03/2033</w:t>
+            </w:r>
+          </w:p>
+        </w:tc>
+        <w:tc>
+          <w:tcPr>
+            <w:tcW w:w="1084" w:type="dxa"/>
+            <w:vAlign w:val="center"/>
+          </w:tcPr>
+          <w:p>
+            <w:pPr>
+              <w:jc w:val="center"/>
+            </w:pPr>
+            <w:r>
+              <w:t>555</w:t>
+            </w:r>
+          </w:p>
+        </w:tc>
+        <w:tc>
+          <w:tcPr>
+            <w:tcW w:w="2094" w:type="dxa"/>
+            <w:vAlign w:val="center"/>
+          </w:tcPr>
+          <w:p>
+            <w:pPr>
+              <w:jc w:val="center"/>
+            </w:pPr>
+            <w:r>
+              <w:t>456</w:t>
+            </w:r>
+          </w:p>
+        </w:tc>
+        <w:tc>
+          <w:tcPr>
+            <w:tcW w:w="1115" w:type="dxa"/>
+            <w:vAlign w:val="center"/>
+          </w:tcPr>
+          <w:p>
+            <w:pPr>
+              <w:jc w:val="center"/>
+            </w:pPr>
+            <w:r>
+              <w:t>456€</w:t>
+            </w:r>
+          </w:p>
+        </w:tc>
+        <w:tc>
+          <w:tcPr>
+            <w:tcW w:w="1120" w:type="dxa"/>
+            <w:vAlign w:val="center"/>
+          </w:tcPr>
+          <w:p>
+            <w:pPr>
+              <w:jc w:val="center"/>
+            </w:pPr>
+            <w:r>
+              <w:t>456€</w:t>
+            </w:r>
+          </w:p>
+        </w:tc>
+        <w:tc>
+          <w:tcPr>
+            <w:tcW w:w="935" w:type="dxa"/>
+            <w:vAlign w:val="center"/>
+          </w:tcPr>
+          <w:p>
+            <w:pPr>
+              <w:jc w:val="center"/>
+            </w:pPr>
+            <w:r>
+              <w:t>456€</w:t>
+            </w:r>
+          </w:p>
+        </w:tc>
+        <w:tc>
+          <w:tcPr>
+            <w:tcW w:w="1138" w:type="dxa"/>
+            <w:vAlign w:val="center"/>
+          </w:tcPr>
+          <w:p>
+            <w:pPr>
+              <w:jc w:val="center"/>
+            </w:pPr>
+            <w:r>
+              <w:t>456€</w:t>
+            </w:r>
+          </w:p>
+        </w:tc>
+        <w:tc>
+          <w:tcPr>
+            <w:tcW w:w="1596" w:type="dxa"/>
+            <w:vAlign w:val="center"/>
+          </w:tcPr>
+          <w:p>
+            <w:pPr>
+              <w:jc w:val="center"/>
+            </w:pPr>
+            <w:r>
+              <w:t>456€</w:t>
+            </w:r>
+          </w:p>
+        </w:tc>
+        <w:tc>
+          <w:tcPr>
+            <w:tcW w:w="892" w:type="dxa"/>
+            <w:vAlign w:val="center"/>
+          </w:tcPr>
+          <w:p>
+            <w:pPr>
+              <w:jc w:val="center"/>
+            </w:pPr>
+            <w:r>
+              <w:t>555€</w:t>
+            </w:r>
+          </w:p>
+        </w:tc>
+      </w:tr>
+      <w:tr>
+        <w:trPr>
+          <w:trHeight w:val="645"/>
+        </w:trPr>
+        <w:tc>
+          <w:tcPr>
+            <w:tcW w:w="1234" w:type="dxa"/>
+            <w:vAlign w:val="center"/>
+          </w:tcPr>
+          <w:p>
+            <w:pPr>
+              <w:jc w:val="center"/>
+            </w:pPr>
+            <w:r>
+              <w:t>04/04/2044</w:t>
+            </w:r>
+          </w:p>
+        </w:tc>
+        <w:tc>
+          <w:tcPr>
+            <w:tcW w:w="1084" w:type="dxa"/>
+            <w:vAlign w:val="center"/>
+          </w:tcPr>
+          <w:p>
+            <w:pPr>
+              <w:jc w:val="center"/>
+            </w:pPr>
+            <w:r>
+              <w:t>555</w:t>
+            </w:r>
+          </w:p>
+        </w:tc>
+        <w:tc>
+          <w:tcPr>
+            <w:tcW w:w="2094" w:type="dxa"/>
+            <w:vAlign w:val="center"/>
+          </w:tcPr>
+          <w:p>
+            <w:pPr>
+              <w:jc w:val="center"/>
+            </w:pPr>
+            <w:r>
+              <w:t>55</w:t>
+            </w:r>
+          </w:p>
+        </w:tc>
+        <w:tc>
+          <w:tcPr>
+            <w:tcW w:w="1115" w:type="dxa"/>
+            <w:vAlign w:val="center"/>
+          </w:tcPr>
+          <w:p>
+            <w:pPr>
+              <w:jc w:val="center"/>
+            </w:pPr>
+            <w:r>
+              <w:t>55€</w:t>
+            </w:r>
+          </w:p>
+        </w:tc>
+        <w:tc>
+          <w:tcPr>
+            <w:tcW w:w="1120" w:type="dxa"/>
+            <w:vAlign w:val="center"/>
+          </w:tcPr>
+          <w:p>
+            <w:pPr>
+              <w:jc w:val="center"/>
+            </w:pPr>
+            <w:r>
+              <w:t>55€</w:t>
+            </w:r>
+          </w:p>
+        </w:tc>
+        <w:tc>
+          <w:tcPr>
+            <w:tcW w:w="935" w:type="dxa"/>
+            <w:vAlign w:val="center"/>
+          </w:tcPr>
+          <w:p>
+            <w:pPr>
+              <w:jc w:val="center"/>
+            </w:pPr>
+            <w:r>
+              <w:t>55€</w:t>
+            </w:r>
+          </w:p>
+        </w:tc>
+        <w:tc>
+          <w:tcPr>
+            <w:tcW w:w="1138" w:type="dxa"/>
+            <w:vAlign w:val="center"/>
+          </w:tcPr>
+          <w:p>
+            <w:pPr>
+              <w:jc w:val="center"/>
+            </w:pPr>
+            <w:r>
+              <w:t>55€</w:t>
+            </w:r>
+          </w:p>
+        </w:tc>
+        <w:tc>
+          <w:tcPr>
+            <w:tcW w:w="1596" w:type="dxa"/>
+            <w:vAlign w:val="center"/>
+          </w:tcPr>
+          <w:p>
+            <w:pPr>
+              <w:jc w:val="center"/>
+            </w:pPr>
+            <w:r>
+              <w:t>55€</w:t>
+            </w:r>
+          </w:p>
+        </w:tc>
+        <w:tc>
+          <w:tcPr>
+            <w:tcW w:w="892" w:type="dxa"/>
+            <w:vAlign w:val="center"/>
+          </w:tcPr>
+          <w:p>
+            <w:pPr>
+              <w:jc w:val="center"/>
+            </w:pPr>
+            <w:r>
+              <w:t>55€</w:t>
+            </w:r>
+          </w:p>
+        </w:tc>
+      </w:tr>
+      <w:tr>
+        <w:trPr>
+          <w:trHeight w:val="645"/>
+        </w:trPr>
+        <w:tc>
+          <w:tcPr>
+            <w:tcW w:w="1234" w:type="dxa"/>
+            <w:vAlign w:val="center"/>
+          </w:tcPr>
+          <w:p>
+            <w:pPr>
+              <w:jc w:val="center"/>
+            </w:pPr>
+            <w:r>
+              <w:t>06/06/2066</w:t>
+            </w:r>
+          </w:p>
+        </w:tc>
+        <w:tc>
+          <w:tcPr>
+            <w:tcW w:w="1084" w:type="dxa"/>
+            <w:vAlign w:val="center"/>
+          </w:tcPr>
+          <w:p>
+            <w:pPr>
+              <w:jc w:val="center"/>
+            </w:pPr>
+            <w:r>
+              <w:t>66</w:t>
+            </w:r>
+          </w:p>
+        </w:tc>
+        <w:tc>
+          <w:tcPr>
+            <w:tcW w:w="2094" w:type="dxa"/>
+            <w:vAlign w:val="center"/>
+          </w:tcPr>
+          <w:p>
+            <w:pPr>
+              <w:jc w:val="center"/>
+            </w:pPr>
+            <w:r>
+              <w:t>666</w:t>
+            </w:r>
+          </w:p>
+        </w:tc>
+        <w:tc>
+          <w:tcPr>
+            <w:tcW w:w="1115" w:type="dxa"/>
+            <w:vAlign w:val="center"/>
+          </w:tcPr>
+          <w:p>
+            <w:pPr>
+              <w:jc w:val="center"/>
+            </w:pPr>
+            <w:r>
+              <w:t>666€</w:t>
+            </w:r>
+          </w:p>
+        </w:tc>
+        <w:tc>
+          <w:tcPr>
+            <w:tcW w:w="1120" w:type="dxa"/>
+            <w:vAlign w:val="center"/>
+          </w:tcPr>
+          <w:p>
+            <w:pPr>
+              <w:jc w:val="center"/>
+            </w:pPr>
+            <w:r>
+              <w:t>66€</w:t>
+            </w:r>
+          </w:p>
+        </w:tc>
+        <w:tc>
+          <w:tcPr>
+            <w:tcW w:w="935" w:type="dxa"/>
+            <w:vAlign w:val="center"/>
+          </w:tcPr>
+          <w:p>
+            <w:pPr>
+              <w:jc w:val="center"/>
+            </w:pPr>
+            <w:r>
+              <w:t>66€</w:t>
+            </w:r>
+          </w:p>
+        </w:tc>
+        <w:tc>
+          <w:tcPr>
+            <w:tcW w:w="1138" w:type="dxa"/>
+            <w:vAlign w:val="center"/>
+          </w:tcPr>
+          <w:p>
+            <w:pPr>
+              <w:jc w:val="center"/>
+            </w:pPr>
+            <w:r>
+              <w:t>66€</w:t>
+            </w:r>
+          </w:p>
+        </w:tc>
+        <w:tc>
+          <w:tcPr>
+            <w:tcW w:w="1596" w:type="dxa"/>
+            <w:vAlign w:val="center"/>
+          </w:tcPr>
+          <w:p>
+            <w:pPr>
+              <w:jc w:val="center"/>
+            </w:pPr>
+            <w:r>
+              <w:t>66€</w:t>
+            </w:r>
+          </w:p>
+        </w:tc>
+        <w:tc>
+          <w:tcPr>
+            <w:tcW w:w="892" w:type="dxa"/>
+            <w:vAlign w:val="center"/>
+          </w:tcPr>
+          <w:p>
+            <w:pPr>
+              <w:jc w:val="center"/>
+            </w:pPr>
+            <w:r>
+              <w:t>66€</w:t>
+            </w:r>
+          </w:p>
+        </w:tc>
+      </w:tr>
+      <w:tr>
+        <w:trPr>
+          <w:trHeight w:val="645"/>
+        </w:trPr>
+        <w:tc>
+          <w:tcPr>
+            <w:tcW w:w="1234" w:type="dxa"/>
+            <w:vAlign w:val="center"/>
+          </w:tcPr>
+          <w:p>
+            <w:pPr>
+              <w:jc w:val="center"/>
+            </w:pPr>
+            <w:r>
+              <w:t>09/09/2099</w:t>
+            </w:r>
+          </w:p>
+        </w:tc>
+        <w:tc>
+          <w:tcPr>
+            <w:tcW w:w="1084" w:type="dxa"/>
+            <w:vAlign w:val="center"/>
+          </w:tcPr>
+          <w:p>
+            <w:pPr>
+              <w:jc w:val="center"/>
+            </w:pPr>
+            <w:r>
+              <w:t>99</w:t>
+            </w:r>
+          </w:p>
+        </w:tc>
+        <w:tc>
+          <w:tcPr>
+            <w:tcW w:w="2094" w:type="dxa"/>
+            <w:vAlign w:val="center"/>
+          </w:tcPr>
+          <w:p>
+            <w:pPr>
+              <w:jc w:val="center"/>
+            </w:pPr>
+            <w:r>
+              <w:t>99</w:t>
+            </w:r>
+          </w:p>
+        </w:tc>
+        <w:tc>
+          <w:tcPr>
+            <w:tcW w:w="1115" w:type="dxa"/>
+            <w:vAlign w:val="center"/>
+          </w:tcPr>
+          <w:p>
+            <w:pPr>
+              <w:jc w:val="center"/>
+            </w:pPr>
+            <w:r>
+              <w:t>99€</w:t>
+            </w:r>
+          </w:p>
+        </w:tc>
+        <w:tc>
+          <w:tcPr>
+            <w:tcW w:w="1120" w:type="dxa"/>
+            <w:vAlign w:val="center"/>
+          </w:tcPr>
+          <w:p>
+            <w:pPr>
+              <w:jc w:val="center"/>
+            </w:pPr>
+            <w:r>
+              <w:t>99€</w:t>
+            </w:r>
+          </w:p>
+        </w:tc>
+        <w:tc>
+          <w:tcPr>
+            <w:tcW w:w="935" w:type="dxa"/>
+            <w:vAlign w:val="center"/>
+          </w:tcPr>
+          <w:p>
+            <w:pPr>
+              <w:jc w:val="center"/>
+            </w:pPr>
+            <w:r>
+              <w:t>99€</w:t>
+            </w:r>
+          </w:p>
+        </w:tc>
+        <w:tc>
+          <w:tcPr>
+            <w:tcW w:w="1138" w:type="dxa"/>
+            <w:vAlign w:val="center"/>
+          </w:tcPr>
+          <w:p>
+            <w:pPr>
+              <w:jc w:val="center"/>
+            </w:pPr>
+            <w:r>
+              <w:t>99€</w:t>
+            </w:r>
+          </w:p>
+        </w:tc>
+        <w:tc>
+          <w:tcPr>
+            <w:tcW w:w="1596" w:type="dxa"/>
+            <w:vAlign w:val="center"/>
+          </w:tcPr>
+          <w:p>
+            <w:pPr>
+              <w:jc w:val="center"/>
+            </w:pPr>
+            <w:r>
+              <w:t>999€</w:t>
+            </w:r>
+          </w:p>
+        </w:tc>
+        <w:tc>
+          <w:tcPr>
+            <w:tcW w:w="892" w:type="dxa"/>
+            <w:vAlign w:val="center"/>
+          </w:tcPr>
+          <w:p>
+            <w:pPr>
+              <w:jc w:val="center"/>
+            </w:pPr>
+            <w:r>
+              <w:t>999€</w:t>
+            </w:r>
+          </w:p>
+        </w:tc>
+      </w:tr>
+      <w:tr>
+        <w:trPr>
+          <w:trHeight w:val="645"/>
+        </w:trPr>
+        <w:tc>
+          <w:tcPr>
             <w:tcW w:w="10316" w:type="dxa"/>
             <w:gridSpan w:val="8"/>
             <w:vAlign w:val="center"/>
@@ -371,6 +2074,7 @@
               <w:jc w:val="center"/>
             </w:pPr>
             <w:r>
+              <w:lastRenderedPageBreak/>
               <w:t>Montant total des frais de déplacement</w:t>
             </w:r>
           </w:p>
@@ -385,7 +2089,7 @@
               <w:jc w:val="center"/>
             </w:pPr>
             <w:r>
-              <w:t>0,00</w:t>
+              <w:t>7441,00</w:t>
             </w:r>
             <w:r>
               <w:t xml:space="preserve"> €</w:t>
@@ -407,19 +2111,19 @@
         <w:jc w:val="center"/>
       </w:pPr>
       <w:r>
-        <w:t>aurelien</w:t>
+        <w:t>Fabien</w:t>
       </w:r>
       <w:r>
         <w:t xml:space="preserve"> </w:t>
       </w:r>
       <w:r>
-        <w:t>guillemot</w:t>
+        <w:t>Sisca</w:t>
       </w:r>
       <w:r>
         <w:t xml:space="preserve"> licence n° </w:t>
       </w:r>
       <w:r>
-        <w:t>654</w:t>
+        <w:t>159</w:t>
       </w:r>
     </w:p>
     <w:p>
@@ -433,7 +2137,7 @@
         <w:tab/>
       </w:r>
       <w:r>
-        <w:t>0,00</w:t>
+        <w:t>7441,00</w:t>
       </w:r>
       <w:r>
         <w:t xml:space="preserve"> €.</w:t>
@@ -456,7 +2160,7 @@
         <mc:AlternateContent>
           <mc:Choice Requires="wps">
             <w:drawing>
-              <wp:anchor distT="0" distB="0" distL="114300" distR="114300" simplePos="0" relativeHeight="251659264" behindDoc="0" locked="0" layoutInCell="1" allowOverlap="1" wp14:anchorId="628966AB" wp14:editId="4C349778">
+              <wp:anchor distT="0" distB="0" distL="114300" distR="114300" simplePos="0" relativeHeight="251659264" behindDoc="0" locked="0" layoutInCell="1" allowOverlap="1" wp14:anchorId="7CDA880C" wp14:editId="66A23E00">
                 <wp:simplePos x="0" y="0"/>
                 <wp:positionH relativeFrom="column">
                   <wp:posOffset>288925</wp:posOffset>
@@ -548,7 +2252,7 @@
         <mc:AlternateContent>
           <mc:Choice Requires="wps">
             <w:drawing>
-              <wp:anchor distT="0" distB="0" distL="114300" distR="114300" simplePos="0" relativeHeight="251661312" behindDoc="0" locked="0" layoutInCell="1" allowOverlap="1" wp14:anchorId="18A3BF45" wp14:editId="5CED8A63">
+              <wp:anchor distT="0" distB="0" distL="114300" distR="114300" simplePos="0" relativeHeight="251661312" behindDoc="0" locked="0" layoutInCell="1" allowOverlap="1" wp14:anchorId="793179C3" wp14:editId="7A192007">
                 <wp:simplePos x="0" y="0"/>
                 <wp:positionH relativeFrom="margin">
                   <wp:align>center</wp:align>
@@ -654,7 +2358,7 @@
         <mc:AlternateContent>
           <mc:Choice Requires="wps">
             <w:drawing>
-              <wp:anchor distT="0" distB="0" distL="114300" distR="114300" simplePos="0" relativeHeight="251663360" behindDoc="0" locked="0" layoutInCell="1" allowOverlap="1" wp14:anchorId="1FE2ED61" wp14:editId="5FB96DEA">
+              <wp:anchor distT="0" distB="0" distL="114300" distR="114300" simplePos="0" relativeHeight="251663360" behindDoc="0" locked="0" layoutInCell="1" allowOverlap="1" wp14:anchorId="30EEA5DA" wp14:editId="4E5D7908">
                 <wp:simplePos x="0" y="0"/>
                 <wp:positionH relativeFrom="column">
                   <wp:posOffset>1553845</wp:posOffset>
@@ -752,7 +2456,7 @@
         <mc:AlternateContent>
           <mc:Choice Requires="wps">
             <w:drawing>
-              <wp:anchor distT="0" distB="0" distL="114300" distR="114300" simplePos="0" relativeHeight="251664384" behindDoc="0" locked="0" layoutInCell="1" allowOverlap="1" wp14:anchorId="67BA9561" wp14:editId="7C018F3D">
+              <wp:anchor distT="0" distB="0" distL="114300" distR="114300" simplePos="0" relativeHeight="251664384" behindDoc="0" locked="0" layoutInCell="1" allowOverlap="1" wp14:anchorId="72F903C4" wp14:editId="56126A91">
                 <wp:simplePos x="0" y="0"/>
                 <wp:positionH relativeFrom="column">
                   <wp:posOffset>-635</wp:posOffset>
@@ -866,7 +2570,7 @@
         <mc:AlternateContent>
           <mc:Choice Requires="wps">
             <w:drawing>
-              <wp:anchor distT="0" distB="0" distL="114300" distR="114300" simplePos="0" relativeHeight="251665408" behindDoc="0" locked="0" layoutInCell="1" allowOverlap="1" wp14:anchorId="62E111AB" wp14:editId="6F6FA65C">
+              <wp:anchor distT="0" distB="0" distL="114300" distR="114300" simplePos="0" relativeHeight="251665408" behindDoc="0" locked="0" layoutInCell="1" allowOverlap="1" wp14:anchorId="1B8F19F7" wp14:editId="5BE3D1AD">
                 <wp:simplePos x="0" y="0"/>
                 <wp:positionH relativeFrom="column">
                   <wp:posOffset>-635</wp:posOffset>

</xml_diff>